<commit_message>
Cover sheet updated with PMC approved date
</commit_message>
<xml_diff>
--- a/CA2 Cover Sheet for submissions.docx
+++ b/CA2 Cover Sheet for submissions.docx
@@ -391,6 +391,24 @@
             <w:r>
               <w:t>/2023</w:t>
             </w:r>
+            <w:r>
+              <w:t xml:space="preserve"> -</w:t>
+            </w:r>
+            <w:r>
+              <w:t xml:space="preserve"> </w:t>
+            </w:r>
+            <w:r>
+              <w:t>PMC Approved with extension</w:t>
+            </w:r>
+            <w:r>
+              <w:t xml:space="preserve"> </w:t>
+            </w:r>
+            <w:r>
+              <w:t>date</w:t>
+            </w:r>
+            <w:r>
+              <w:t xml:space="preserve"> 02/06/2023</w:t>
+            </w:r>
           </w:p>
         </w:tc>
       </w:tr>
@@ -429,7 +447,10 @@
           </w:tcPr>
           <w:p>
             <w:r>
-              <w:t>02</w:t>
+              <w:t>0</w:t>
+            </w:r>
+            <w:r>
+              <w:t>1</w:t>
             </w:r>
             <w:r>
               <w:t>/0</w:t>
@@ -439,6 +460,9 @@
             </w:r>
             <w:r>
               <w:t>/2023</w:t>
+            </w:r>
+            <w:r>
+              <w:t xml:space="preserve"> </w:t>
             </w:r>
           </w:p>
         </w:tc>

</xml_diff>